<commit_message>
pr curve for NB + report progressed + minor optimizations
</commit_message>
<xml_diff>
--- a/report.docx
+++ b/report.docx
@@ -6386,7 +6386,7 @@
           <w:bCs w:val="0"/>
           <w:i w:val="0"/>
           <w:iCs w:val="0"/>
-          <w:color w:val="FFFFFF" w:themeColor="background1" w:themeTint="FF" w:themeShade="FF"/>
+          <w:color w:val="FFC000" w:themeColor="accent4" w:themeTint="FF" w:themeShade="FF"/>
           <w:sz w:val="24"/>
           <w:szCs w:val="24"/>
           <w:u w:val="single"/>
@@ -6399,7 +6399,7 @@
           <w:bCs w:val="0"/>
           <w:i w:val="0"/>
           <w:iCs w:val="0"/>
-          <w:color w:val="FFFFFF" w:themeColor="background1" w:themeTint="FF" w:themeShade="FF"/>
+          <w:color w:val="FFC000" w:themeColor="accent4" w:themeTint="FF" w:themeShade="FF"/>
           <w:sz w:val="24"/>
           <w:szCs w:val="24"/>
           <w:u w:val="single"/>
@@ -6694,7 +6694,7 @@
           <w:bCs w:val="0"/>
           <w:i w:val="0"/>
           <w:iCs w:val="0"/>
-          <w:color w:val="FFFFFF" w:themeColor="background1" w:themeTint="FF" w:themeShade="FF"/>
+          <w:color w:val="FFC000" w:themeColor="accent4" w:themeTint="FF" w:themeShade="FF"/>
           <w:sz w:val="24"/>
           <w:szCs w:val="24"/>
           <w:u w:val="single"/>
@@ -6707,7 +6707,7 @@
           <w:bCs w:val="0"/>
           <w:i w:val="0"/>
           <w:iCs w:val="0"/>
-          <w:color w:val="FFFFFF" w:themeColor="background1" w:themeTint="FF" w:themeShade="FF"/>
+          <w:color w:val="FFC000" w:themeColor="accent4" w:themeTint="FF" w:themeShade="FF"/>
           <w:sz w:val="24"/>
           <w:szCs w:val="24"/>
           <w:u w:val="single"/>
@@ -6720,7 +6720,7 @@
           <w:bCs w:val="0"/>
           <w:i w:val="0"/>
           <w:iCs w:val="0"/>
-          <w:color w:val="FFFFFF" w:themeColor="background1" w:themeTint="FF" w:themeShade="FF"/>
+          <w:color w:val="FFC000" w:themeColor="accent4" w:themeTint="FF" w:themeShade="FF"/>
           <w:sz w:val="24"/>
           <w:szCs w:val="24"/>
           <w:u w:val="single"/>
@@ -6733,7 +6733,7 @@
           <w:bCs w:val="0"/>
           <w:i w:val="0"/>
           <w:iCs w:val="0"/>
-          <w:color w:val="FFFFFF" w:themeColor="background1" w:themeTint="FF" w:themeShade="FF"/>
+          <w:color w:val="FFC000" w:themeColor="accent4" w:themeTint="FF" w:themeShade="FF"/>
           <w:sz w:val="24"/>
           <w:szCs w:val="24"/>
           <w:u w:val="single"/>
@@ -6986,7 +6986,7 @@
           <w:bCs w:val="0"/>
           <w:i w:val="0"/>
           <w:iCs w:val="0"/>
-          <w:color w:val="FFFFFF" w:themeColor="background1" w:themeTint="FF" w:themeShade="FF"/>
+          <w:color w:val="FFC000" w:themeColor="accent4" w:themeTint="FF" w:themeShade="FF"/>
           <w:sz w:val="24"/>
           <w:szCs w:val="24"/>
           <w:u w:val="single"/>
@@ -6999,7 +6999,7 @@
           <w:bCs w:val="0"/>
           <w:i w:val="0"/>
           <w:iCs w:val="0"/>
-          <w:color w:val="FFFFFF" w:themeColor="background1" w:themeTint="FF" w:themeShade="FF"/>
+          <w:color w:val="FFC000" w:themeColor="accent4" w:themeTint="FF" w:themeShade="FF"/>
           <w:sz w:val="24"/>
           <w:szCs w:val="24"/>
           <w:u w:val="single"/>
@@ -7012,7 +7012,7 @@
           <w:bCs w:val="0"/>
           <w:i w:val="0"/>
           <w:iCs w:val="0"/>
-          <w:color w:val="FFFFFF" w:themeColor="background1" w:themeTint="FF" w:themeShade="FF"/>
+          <w:color w:val="FFC000" w:themeColor="accent4" w:themeTint="FF" w:themeShade="FF"/>
           <w:sz w:val="24"/>
           <w:szCs w:val="24"/>
           <w:u w:val="single"/>
@@ -7025,7 +7025,7 @@
           <w:bCs w:val="0"/>
           <w:i w:val="0"/>
           <w:iCs w:val="0"/>
-          <w:color w:val="FFFFFF" w:themeColor="background1" w:themeTint="FF" w:themeShade="FF"/>
+          <w:color w:val="FFC000" w:themeColor="accent4" w:themeTint="FF" w:themeShade="FF"/>
           <w:sz w:val="24"/>
           <w:szCs w:val="24"/>
           <w:u w:val="single"/>
@@ -7200,7 +7200,7 @@
           <w:bCs w:val="0"/>
           <w:i w:val="0"/>
           <w:iCs w:val="0"/>
-          <w:color w:val="FFFFFF" w:themeColor="background1" w:themeTint="FF" w:themeShade="FF"/>
+          <w:color w:val="FFC000" w:themeColor="accent4" w:themeTint="FF" w:themeShade="FF"/>
           <w:sz w:val="24"/>
           <w:szCs w:val="24"/>
           <w:u w:val="single"/>
@@ -7213,7 +7213,7 @@
           <w:bCs w:val="0"/>
           <w:i w:val="0"/>
           <w:iCs w:val="0"/>
-          <w:color w:val="FFFFFF" w:themeColor="background1" w:themeTint="FF" w:themeShade="FF"/>
+          <w:color w:val="FFC000" w:themeColor="accent4" w:themeTint="FF" w:themeShade="FF"/>
           <w:sz w:val="24"/>
           <w:szCs w:val="24"/>
           <w:u w:val="single"/>
@@ -7281,6 +7281,7 @@
     <w:p>
       <w:pPr>
         <w:pStyle w:val="Normal"/>
+        <w:jc w:val="center"/>
         <w:rPr>
           <w:rFonts w:ascii="Verdana Pro" w:hAnsi="Verdana Pro" w:eastAsia="Verdana Pro" w:cs="Verdana Pro"/>
           <w:b w:val="0"/>
@@ -7297,7 +7298,7 @@
       </w:pPr>
       <w:r>
         <w:drawing>
-          <wp:inline wp14:editId="184EB517" wp14:anchorId="108FE315">
+          <wp:inline wp14:editId="56EDC11B" wp14:anchorId="108FE315">
             <wp:extent cx="6438900" cy="2736532"/>
             <wp:effectExtent l="0" t="0" r="0" b="0"/>
             <wp:docPr id="621452405" name="" title=""/>
@@ -7312,7 +7313,7 @@
                     <pic:cNvPicPr/>
                   </pic:nvPicPr>
                   <pic:blipFill>
-                    <a:blip r:embed="R27fb726cdce34cea">
+                    <a:blip r:embed="R38e446496e2346be">
                       <a:extLst>
                         <a:ext xmlns:a="http://schemas.openxmlformats.org/drawingml/2006/main" uri="{28A0092B-C50C-407E-A947-70E740481C1C}">
                           <a14:useLocalDpi val="0"/>
@@ -7526,6 +7527,7 @@
     <w:p>
       <w:pPr>
         <w:pStyle w:val="Normal"/>
+        <w:jc w:val="center"/>
         <w:rPr>
           <w:rFonts w:ascii="Verdana Pro" w:hAnsi="Verdana Pro" w:eastAsia="Verdana Pro" w:cs="Verdana Pro"/>
           <w:b w:val="0"/>
@@ -7542,7 +7544,7 @@
       </w:pPr>
       <w:r>
         <w:drawing>
-          <wp:inline wp14:editId="37EC997A" wp14:anchorId="2F69E2C1">
+          <wp:inline wp14:editId="1A51470F" wp14:anchorId="2F69E2C1">
             <wp:extent cx="6276975" cy="2144634"/>
             <wp:effectExtent l="0" t="0" r="0" b="0"/>
             <wp:docPr id="1647383050" name="" title=""/>
@@ -7557,7 +7559,7 @@
                     <pic:cNvPicPr/>
                   </pic:nvPicPr>
                   <pic:blipFill>
-                    <a:blip r:embed="R52956e93c4c548ba">
+                    <a:blip r:embed="R7f542e9d48ba42cc">
                       <a:extLst>
                         <a:ext xmlns:a="http://schemas.openxmlformats.org/drawingml/2006/main" uri="{28A0092B-C50C-407E-A947-70E740481C1C}">
                           <a14:useLocalDpi val="0"/>
@@ -7927,6 +7929,7 @@
         <w:pStyle w:val="Normal"/>
         <w:rPr>
           <w:noProof w:val="0"/>
+          <w:u w:val="single"/>
           <w:lang w:val="el-GR"/>
         </w:rPr>
       </w:pPr>
@@ -7936,16 +7939,20 @@
         <w:pStyle w:val="Normal"/>
         <w:rPr>
           <w:noProof w:val="0"/>
-          <w:sz w:val="24"/>
-          <w:szCs w:val="24"/>
-          <w:lang w:val="el-GR"/>
-        </w:rPr>
-      </w:pPr>
-      <w:r>
-        <w:rPr>
-          <w:noProof w:val="0"/>
-          <w:sz w:val="24"/>
-          <w:szCs w:val="24"/>
+          <w:color w:val="FFC000" w:themeColor="accent4" w:themeTint="FF" w:themeShade="FF"/>
+          <w:sz w:val="24"/>
+          <w:szCs w:val="24"/>
+          <w:u w:val="single"/>
+          <w:lang w:val="el-GR"/>
+        </w:rPr>
+      </w:pPr>
+      <w:r>
+        <w:rPr>
+          <w:noProof w:val="0"/>
+          <w:color w:val="FFC000" w:themeColor="accent4" w:themeTint="FF" w:themeShade="FF"/>
+          <w:sz w:val="24"/>
+          <w:szCs w:val="24"/>
+          <w:u w:val="single"/>
           <w:lang w:val="el-GR"/>
         </w:rPr>
         <w:t>Καμπύλες μάθησης:</w:t>
@@ -7956,9 +7963,92 @@
         <w:pStyle w:val="Normal"/>
         <w:rPr>
           <w:noProof w:val="0"/>
-          <w:lang w:val="el-GR"/>
-        </w:rPr>
-      </w:pPr>
+          <w:sz w:val="24"/>
+          <w:szCs w:val="24"/>
+          <w:lang w:val="el-GR"/>
+        </w:rPr>
+      </w:pPr>
+      <w:r>
+        <w:rPr>
+          <w:noProof w:val="0"/>
+          <w:sz w:val="24"/>
+          <w:szCs w:val="24"/>
+          <w:lang w:val="el-GR"/>
+        </w:rPr>
+        <w:t xml:space="preserve">Παρατηρούμε </w:t>
+      </w:r>
+      <w:r>
+        <w:rPr>
+          <w:noProof w:val="0"/>
+          <w:sz w:val="24"/>
+          <w:szCs w:val="24"/>
+          <w:lang w:val="el-GR"/>
+        </w:rPr>
+        <w:t xml:space="preserve">παρόμοια πορεία στις δυο καμπύλες μάθησης </w:t>
+      </w:r>
+      <w:r>
+        <w:rPr>
+          <w:noProof w:val="0"/>
+          <w:sz w:val="24"/>
+          <w:szCs w:val="24"/>
+          <w:lang w:val="el-GR"/>
+        </w:rPr>
+        <w:t xml:space="preserve">με την δικιά μας υλοποίηση να φτάνει σε μικρότερη ακρίβεια </w:t>
+      </w:r>
+      <w:r>
+        <w:rPr>
+          <w:noProof w:val="0"/>
+          <w:sz w:val="24"/>
+          <w:szCs w:val="24"/>
+          <w:lang w:val="el-GR"/>
+        </w:rPr>
+        <w:t xml:space="preserve">στα δεδομένα εκπαίδευσης που ίσως σημαίνει λιγότερο </w:t>
+      </w:r>
+      <w:r>
+        <w:rPr>
+          <w:noProof w:val="0"/>
+          <w:sz w:val="24"/>
+          <w:szCs w:val="24"/>
+          <w:lang w:val="el-GR"/>
+        </w:rPr>
+        <w:t>overfitting</w:t>
+      </w:r>
+      <w:r>
+        <w:rPr>
+          <w:noProof w:val="0"/>
+          <w:sz w:val="24"/>
+          <w:szCs w:val="24"/>
+          <w:lang w:val="el-GR"/>
+        </w:rPr>
+        <w:t xml:space="preserve"> ενώ πετυχαίνει σχεδόν ίση ακρίβεια στα </w:t>
+      </w:r>
+      <w:r>
+        <w:rPr>
+          <w:noProof w:val="0"/>
+          <w:sz w:val="24"/>
+          <w:szCs w:val="24"/>
+          <w:lang w:val="el-GR"/>
+        </w:rPr>
+        <w:t>δεδομεν</w:t>
+      </w:r>
+      <w:r>
+        <w:rPr>
+          <w:noProof w:val="0"/>
+          <w:sz w:val="24"/>
+          <w:szCs w:val="24"/>
+          <w:lang w:val="el-GR"/>
+        </w:rPr>
+        <w:t>α</w:t>
+      </w:r>
+      <w:r>
+        <w:rPr>
+          <w:noProof w:val="0"/>
+          <w:sz w:val="24"/>
+          <w:szCs w:val="24"/>
+          <w:lang w:val="el-GR"/>
+        </w:rPr>
+        <w:t xml:space="preserve"> επικύρωσης.</w:t>
+      </w:r>
     </w:p>
     <w:p>
       <w:pPr>
@@ -7972,24 +8062,7 @@
     <w:p>
       <w:pPr>
         <w:pStyle w:val="Normal"/>
-        <w:rPr>
-          <w:noProof w:val="0"/>
-          <w:lang w:val="el-GR"/>
-        </w:rPr>
-      </w:pPr>
-    </w:p>
-    <w:p>
-      <w:pPr>
-        <w:pStyle w:val="Normal"/>
-        <w:rPr>
-          <w:noProof w:val="0"/>
-          <w:lang w:val="el-GR"/>
-        </w:rPr>
-      </w:pPr>
-    </w:p>
-    <w:p>
-      <w:pPr>
-        <w:pStyle w:val="Normal"/>
+        <w:jc w:val="center"/>
         <w:rPr>
           <w:noProof w:val="0"/>
           <w:lang w:val="el-GR"/>
@@ -7997,7 +8070,7 @@
       </w:pPr>
       <w:r>
         <w:drawing>
-          <wp:inline wp14:editId="24116BFA" wp14:anchorId="2FF63EA5">
+          <wp:inline wp14:editId="2733A5E8" wp14:anchorId="2FF63EA5">
             <wp:extent cx="6305550" cy="3954105"/>
             <wp:effectExtent l="0" t="0" r="0" b="0"/>
             <wp:docPr id="631037717" name="" title=""/>
@@ -8012,7 +8085,7 @@
                     <pic:cNvPicPr/>
                   </pic:nvPicPr>
                   <pic:blipFill>
-                    <a:blip r:embed="Rf2ac9cebd8c24582">
+                    <a:blip r:embed="R9f66abc088ac4d77">
                       <a:extLst>
                         <a:ext xmlns:a="http://schemas.openxmlformats.org/drawingml/2006/main" uri="{28A0092B-C50C-407E-A947-70E740481C1C}">
                           <a14:useLocalDpi val="0"/>
@@ -8071,6 +8144,9 @@
         <w:pStyle w:val="Normal"/>
         <w:rPr>
           <w:noProof w:val="0"/>
+          <w:sz w:val="24"/>
+          <w:szCs w:val="24"/>
+          <w:u w:val="single"/>
           <w:lang w:val="el-GR"/>
         </w:rPr>
       </w:pPr>
@@ -8080,6 +8156,9 @@
         <w:pStyle w:val="Normal"/>
         <w:rPr>
           <w:noProof w:val="0"/>
+          <w:sz w:val="24"/>
+          <w:szCs w:val="24"/>
+          <w:u w:val="single"/>
           <w:lang w:val="el-GR"/>
         </w:rPr>
       </w:pPr>
@@ -8089,6 +8168,9 @@
         <w:pStyle w:val="Normal"/>
         <w:rPr>
           <w:noProof w:val="0"/>
+          <w:sz w:val="24"/>
+          <w:szCs w:val="24"/>
+          <w:u w:val="single"/>
           <w:lang w:val="el-GR"/>
         </w:rPr>
       </w:pPr>
@@ -8098,6 +8180,9 @@
         <w:pStyle w:val="Normal"/>
         <w:rPr>
           <w:noProof w:val="0"/>
+          <w:sz w:val="24"/>
+          <w:szCs w:val="24"/>
+          <w:u w:val="single"/>
           <w:lang w:val="el-GR"/>
         </w:rPr>
       </w:pPr>
@@ -8107,6 +8192,9 @@
         <w:pStyle w:val="Normal"/>
         <w:rPr>
           <w:noProof w:val="0"/>
+          <w:sz w:val="24"/>
+          <w:szCs w:val="24"/>
+          <w:u w:val="single"/>
           <w:lang w:val="el-GR"/>
         </w:rPr>
       </w:pPr>
@@ -8116,6 +8204,9 @@
         <w:pStyle w:val="Normal"/>
         <w:rPr>
           <w:noProof w:val="0"/>
+          <w:sz w:val="24"/>
+          <w:szCs w:val="24"/>
+          <w:u w:val="single"/>
           <w:lang w:val="el-GR"/>
         </w:rPr>
       </w:pPr>
@@ -8125,6 +8216,9 @@
         <w:pStyle w:val="Normal"/>
         <w:rPr>
           <w:noProof w:val="0"/>
+          <w:sz w:val="24"/>
+          <w:szCs w:val="24"/>
+          <w:u w:val="single"/>
           <w:lang w:val="el-GR"/>
         </w:rPr>
       </w:pPr>
@@ -8134,9 +8228,33 @@
         <w:pStyle w:val="Normal"/>
         <w:rPr>
           <w:noProof w:val="0"/>
-          <w:lang w:val="el-GR"/>
-        </w:rPr>
-      </w:pPr>
+          <w:color w:val="FFC000" w:themeColor="accent4" w:themeTint="FF" w:themeShade="FF"/>
+          <w:u w:val="single"/>
+          <w:lang w:val="el-GR"/>
+        </w:rPr>
+      </w:pPr>
+      <w:r>
+        <w:rPr>
+          <w:noProof w:val="0"/>
+          <w:color w:val="FFC000" w:themeColor="accent4" w:themeTint="FF" w:themeShade="FF"/>
+          <w:sz w:val="24"/>
+          <w:szCs w:val="24"/>
+          <w:u w:val="single"/>
+          <w:lang w:val="el-GR"/>
+        </w:rPr>
+        <w:t>Precision-Recall</w:t>
+      </w:r>
+      <w:r>
+        <w:rPr>
+          <w:noProof w:val="0"/>
+          <w:color w:val="FFC000" w:themeColor="accent4" w:themeTint="FF" w:themeShade="FF"/>
+          <w:sz w:val="24"/>
+          <w:szCs w:val="24"/>
+          <w:u w:val="single"/>
+          <w:lang w:val="el-GR"/>
+        </w:rPr>
+        <w:t xml:space="preserve"> διάγραμμα:</w:t>
+      </w:r>
     </w:p>
     <w:p>
       <w:pPr>
@@ -8146,39 +8264,115 @@
           <w:lang w:val="el-GR"/>
         </w:rPr>
       </w:pPr>
-      <w:r>
-        <w:rPr>
-          <w:noProof w:val="0"/>
-          <w:sz w:val="24"/>
-          <w:szCs w:val="24"/>
-          <w:lang w:val="el-GR"/>
-        </w:rPr>
-        <w:t>Precision-Recall</w:t>
-      </w:r>
-      <w:r>
-        <w:rPr>
-          <w:noProof w:val="0"/>
-          <w:sz w:val="24"/>
-          <w:szCs w:val="24"/>
-          <w:lang w:val="el-GR"/>
-        </w:rPr>
-        <w:t xml:space="preserve"> διάγραμμα:</w:t>
-      </w:r>
     </w:p>
     <w:p>
       <w:pPr>
         <w:pStyle w:val="Normal"/>
         <w:rPr>
           <w:noProof w:val="0"/>
-          <w:lang w:val="el-GR"/>
-        </w:rPr>
-      </w:pPr>
+          <w:sz w:val="24"/>
+          <w:szCs w:val="24"/>
+          <w:lang w:val="el-GR"/>
+        </w:rPr>
+      </w:pPr>
+      <w:r>
+        <w:rPr>
+          <w:noProof w:val="0"/>
+          <w:sz w:val="24"/>
+          <w:szCs w:val="24"/>
+          <w:lang w:val="el-GR"/>
+        </w:rPr>
+        <w:t xml:space="preserve">Αλλάζοντας το </w:t>
+      </w:r>
+      <w:r>
+        <w:rPr>
+          <w:noProof w:val="0"/>
+          <w:sz w:val="24"/>
+          <w:szCs w:val="24"/>
+          <w:lang w:val="el-GR"/>
+        </w:rPr>
+        <w:t>threshold</w:t>
+      </w:r>
+      <w:r>
+        <w:rPr>
+          <w:noProof w:val="0"/>
+          <w:sz w:val="24"/>
+          <w:szCs w:val="24"/>
+          <w:lang w:val="el-GR"/>
+        </w:rPr>
+        <w:t xml:space="preserve"> σε διάφορες τιμές βλέπουμε πως</w:t>
+      </w:r>
+      <w:r>
+        <w:rPr>
+          <w:noProof w:val="0"/>
+          <w:sz w:val="24"/>
+          <w:szCs w:val="24"/>
+          <w:lang w:val="el-GR"/>
+        </w:rPr>
+        <w:t xml:space="preserve"> αλλάζει η ισορροπία </w:t>
+      </w:r>
+      <w:r>
+        <w:rPr>
+          <w:noProof w:val="0"/>
+          <w:sz w:val="24"/>
+          <w:szCs w:val="24"/>
+          <w:lang w:val="el-GR"/>
+        </w:rPr>
+        <w:t>precision-recall</w:t>
+      </w:r>
+      <w:r>
+        <w:rPr>
+          <w:noProof w:val="0"/>
+          <w:sz w:val="24"/>
+          <w:szCs w:val="24"/>
+          <w:lang w:val="el-GR"/>
+        </w:rPr>
+        <w:t xml:space="preserve"> και παρατηρούμε ότι η υλοποίηση παρουσιάζει ελαφρώς καλυτέρα αποτελέσματα </w:t>
+      </w:r>
+      <w:r>
+        <w:rPr>
+          <w:noProof w:val="0"/>
+          <w:sz w:val="24"/>
+          <w:szCs w:val="24"/>
+          <w:lang w:val="el-GR"/>
+        </w:rPr>
+        <w:t xml:space="preserve">για τις διάφορες τιμές </w:t>
+      </w:r>
+      <w:r>
+        <w:rPr>
+          <w:noProof w:val="0"/>
+          <w:sz w:val="24"/>
+          <w:szCs w:val="24"/>
+          <w:lang w:val="el-GR"/>
+        </w:rPr>
+        <w:t>t</w:t>
+      </w:r>
+      <w:r>
+        <w:rPr>
+          <w:noProof w:val="0"/>
+          <w:sz w:val="24"/>
+          <w:szCs w:val="24"/>
+          <w:lang w:val="el-GR"/>
+        </w:rPr>
+        <w:t>hreshold</w:t>
+      </w:r>
+      <w:r>
+        <w:rPr>
+          <w:noProof w:val="0"/>
+          <w:sz w:val="24"/>
+          <w:szCs w:val="24"/>
+          <w:lang w:val="el-GR"/>
+        </w:rPr>
+        <w:t>.</w:t>
+      </w:r>
     </w:p>
     <w:p>
       <w:pPr>
         <w:pStyle w:val="Normal"/>
         <w:rPr>
           <w:noProof w:val="0"/>
+          <w:sz w:val="24"/>
+          <w:szCs w:val="24"/>
           <w:lang w:val="el-GR"/>
         </w:rPr>
       </w:pPr>
@@ -8186,10 +8380,11 @@
     <w:p>
       <w:pPr>
         <w:pStyle w:val="Normal"/>
+        <w:jc w:val="center"/>
       </w:pPr>
       <w:r>
         <w:drawing>
-          <wp:inline wp14:editId="219F1C22" wp14:anchorId="39F2F3A0">
+          <wp:inline wp14:editId="462782C9" wp14:anchorId="39F2F3A0">
             <wp:extent cx="4572000" cy="3533775"/>
             <wp:effectExtent l="0" t="0" r="0" b="0"/>
             <wp:docPr id="242515835" name="" title=""/>
@@ -8204,7 +8399,7 @@
                     <pic:cNvPicPr/>
                   </pic:nvPicPr>
                   <pic:blipFill>
-                    <a:blip r:embed="R70576887bf3e47d6">
+                    <a:blip r:embed="R58badb35921e4348">
                       <a:extLst>
                         <a:ext xmlns:a="http://schemas.openxmlformats.org/drawingml/2006/main" uri="{28A0092B-C50C-407E-A947-70E740481C1C}">
                           <a14:useLocalDpi val="0"/>
@@ -8244,33 +8439,234 @@
     <w:p>
       <w:pPr>
         <w:pStyle w:val="Normal"/>
-      </w:pPr>
+        <w:rPr>
+          <w:color w:val="FFC000" w:themeColor="accent4" w:themeTint="FF" w:themeShade="FF"/>
+          <w:sz w:val="24"/>
+          <w:szCs w:val="24"/>
+          <w:u w:val="single"/>
+        </w:rPr>
+      </w:pPr>
+      <w:r>
+        <w:rPr>
+          <w:color w:val="FFC000" w:themeColor="accent4" w:themeTint="FF" w:themeShade="FF"/>
+          <w:sz w:val="24"/>
+          <w:szCs w:val="24"/>
+          <w:u w:val="single"/>
+        </w:rPr>
+        <w:t>Καμπύλες ROC:</w:t>
+      </w:r>
     </w:p>
     <w:p>
       <w:pPr>
         <w:pStyle w:val="Normal"/>
-      </w:pPr>
+        <w:rPr>
+          <w:sz w:val="24"/>
+          <w:szCs w:val="24"/>
+          <w:u w:val="none"/>
+        </w:rPr>
+      </w:pPr>
+      <w:r>
+        <w:rPr>
+          <w:sz w:val="24"/>
+          <w:szCs w:val="24"/>
+          <w:u w:val="none"/>
+        </w:rPr>
+        <w:t xml:space="preserve">Με τις καμπύλες </w:t>
+      </w:r>
+      <w:r>
+        <w:rPr>
+          <w:sz w:val="24"/>
+          <w:szCs w:val="24"/>
+          <w:u w:val="none"/>
+        </w:rPr>
+        <w:t>roc</w:t>
+      </w:r>
+      <w:r>
+        <w:rPr>
+          <w:sz w:val="24"/>
+          <w:szCs w:val="24"/>
+          <w:u w:val="none"/>
+        </w:rPr>
+        <w:t xml:space="preserve"> βλέπουμε </w:t>
+      </w:r>
+      <w:r>
+        <w:rPr>
+          <w:sz w:val="24"/>
+          <w:szCs w:val="24"/>
+          <w:u w:val="none"/>
+        </w:rPr>
+        <w:t xml:space="preserve">την ικανότητα ενός </w:t>
+      </w:r>
+      <w:r>
+        <w:rPr>
+          <w:sz w:val="24"/>
+          <w:szCs w:val="24"/>
+          <w:u w:val="none"/>
+        </w:rPr>
+        <w:t>ταξινομητή</w:t>
+      </w:r>
+      <w:r>
+        <w:rPr>
+          <w:sz w:val="24"/>
+          <w:szCs w:val="24"/>
+          <w:u w:val="none"/>
+        </w:rPr>
+        <w:t xml:space="preserve"> να ξεχωρίσει θετικές από αρνητικές </w:t>
+      </w:r>
+      <w:r>
+        <w:rPr>
+          <w:sz w:val="24"/>
+          <w:szCs w:val="24"/>
+          <w:u w:val="none"/>
+        </w:rPr>
+        <w:t>κριτικές</w:t>
+      </w:r>
+      <w:r>
+        <w:rPr>
+          <w:sz w:val="24"/>
+          <w:szCs w:val="24"/>
+          <w:u w:val="none"/>
+        </w:rPr>
+        <w:t>. Α</w:t>
+      </w:r>
+      <w:r>
+        <w:rPr>
+          <w:sz w:val="24"/>
+          <w:szCs w:val="24"/>
+          <w:u w:val="none"/>
+        </w:rPr>
+        <w:t>πό το AUC (</w:t>
+      </w:r>
+      <w:r>
+        <w:rPr>
+          <w:sz w:val="24"/>
+          <w:szCs w:val="24"/>
+          <w:u w:val="none"/>
+        </w:rPr>
+        <w:t>a</w:t>
+      </w:r>
+      <w:r>
+        <w:rPr>
+          <w:sz w:val="24"/>
+          <w:szCs w:val="24"/>
+          <w:u w:val="none"/>
+        </w:rPr>
+        <w:t>rea</w:t>
+      </w:r>
+      <w:r>
+        <w:rPr>
+          <w:sz w:val="24"/>
+          <w:szCs w:val="24"/>
+          <w:u w:val="none"/>
+        </w:rPr>
+        <w:t xml:space="preserve"> </w:t>
+      </w:r>
+      <w:r>
+        <w:rPr>
+          <w:sz w:val="24"/>
+          <w:szCs w:val="24"/>
+          <w:u w:val="none"/>
+        </w:rPr>
+        <w:t>under</w:t>
+      </w:r>
+      <w:r>
+        <w:rPr>
+          <w:sz w:val="24"/>
+          <w:szCs w:val="24"/>
+          <w:u w:val="none"/>
+        </w:rPr>
+        <w:t xml:space="preserve"> </w:t>
+      </w:r>
+      <w:r>
+        <w:rPr>
+          <w:sz w:val="24"/>
+          <w:szCs w:val="24"/>
+          <w:u w:val="none"/>
+        </w:rPr>
+        <w:t>curve</w:t>
+      </w:r>
+      <w:r>
+        <w:rPr>
+          <w:sz w:val="24"/>
+          <w:szCs w:val="24"/>
+          <w:u w:val="none"/>
+        </w:rPr>
+        <w:t xml:space="preserve">) παρατηρούμε </w:t>
+      </w:r>
+      <w:r>
+        <w:rPr>
+          <w:sz w:val="24"/>
+          <w:szCs w:val="24"/>
+          <w:u w:val="none"/>
+        </w:rPr>
+        <w:t>ότι</w:t>
+      </w:r>
+      <w:r>
+        <w:rPr>
+          <w:sz w:val="24"/>
+          <w:szCs w:val="24"/>
+          <w:u w:val="none"/>
+        </w:rPr>
+        <w:t xml:space="preserve"> η υλοποίηση μας</w:t>
+      </w:r>
+      <w:r>
+        <w:rPr>
+          <w:sz w:val="24"/>
+          <w:szCs w:val="24"/>
+          <w:u w:val="none"/>
+        </w:rPr>
+        <w:t xml:space="preserve"> έχει ελαφρός καλύτερη απόδοση </w:t>
+      </w:r>
+      <w:r>
+        <w:rPr>
+          <w:sz w:val="24"/>
+          <w:szCs w:val="24"/>
+          <w:u w:val="none"/>
+        </w:rPr>
+        <w:t xml:space="preserve">από αυτή του </w:t>
+      </w:r>
+      <w:r>
+        <w:rPr>
+          <w:sz w:val="24"/>
+          <w:szCs w:val="24"/>
+          <w:u w:val="none"/>
+        </w:rPr>
+        <w:t>scikit</w:t>
+      </w:r>
+      <w:r>
+        <w:rPr>
+          <w:sz w:val="24"/>
+          <w:szCs w:val="24"/>
+          <w:u w:val="none"/>
+        </w:rPr>
+        <w:t xml:space="preserve"> </w:t>
+      </w:r>
+      <w:r>
+        <w:rPr>
+          <w:sz w:val="24"/>
+          <w:szCs w:val="24"/>
+          <w:u w:val="none"/>
+        </w:rPr>
+        <w:t>learn</w:t>
+      </w:r>
+      <w:r>
+        <w:rPr>
+          <w:sz w:val="24"/>
+          <w:szCs w:val="24"/>
+          <w:u w:val="none"/>
+        </w:rPr>
+        <w:t xml:space="preserve"> με τις παραμέτρους που έχουν χρησιμοποιηθεί.</w:t>
+      </w:r>
     </w:p>
     <w:p>
       <w:pPr>
         <w:pStyle w:val="Normal"/>
-      </w:pPr>
-      <w:r>
-        <w:rPr>
-          <w:sz w:val="24"/>
-          <w:szCs w:val="24"/>
-        </w:rPr>
-        <w:t>Καμπύλες ROC:</w:t>
-      </w:r>
-    </w:p>
-    <w:p>
-      <w:pPr>
-        <w:pStyle w:val="Normal"/>
+        <w:jc w:val="center"/>
       </w:pPr>
       <w:r>
         <w:drawing>
-          <wp:inline wp14:editId="07D19687" wp14:anchorId="5262854C">
-            <wp:extent cx="4572000" cy="3657600"/>
+          <wp:inline wp14:editId="051DF019" wp14:anchorId="5262854C">
+            <wp:extent cx="4029075" cy="3223260"/>
             <wp:effectExtent l="0" t="0" r="0" b="0"/>
             <wp:docPr id="659346718" name="" title=""/>
             <wp:cNvGraphicFramePr>
@@ -8284,7 +8680,7 @@
                     <pic:cNvPicPr/>
                   </pic:nvPicPr>
                   <pic:blipFill>
-                    <a:blip r:embed="R10deee6abc3d4759">
+                    <a:blip r:embed="R4b2d3a1925a446b5">
                       <a:extLst>
                         <a:ext xmlns:a="http://schemas.openxmlformats.org/drawingml/2006/main" uri="{28A0092B-C50C-407E-A947-70E740481C1C}">
                           <a14:useLocalDpi val="0"/>
@@ -8298,7 +8694,7 @@
                   <pic:spPr>
                     <a:xfrm>
                       <a:off x="0" y="0"/>
-                      <a:ext cx="4572000" cy="3657600"/>
+                      <a:ext cx="4029075" cy="3223260"/>
                     </a:xfrm>
                     <a:prstGeom prst="rect">
                       <a:avLst/>
@@ -8324,6 +8720,18 @@
 <file path=word/intelligence2.xml><?xml version="1.0" encoding="utf-8"?>
 <int2:intelligence xmlns:int2="http://schemas.microsoft.com/office/intelligence/2020/intelligence">
   <int2:observations>
+    <int2:textHash int2:hashCode="OpF18sSh0yT64C" int2:id="6W3owlcB">
+      <int2:state int2:type="AugLoop_Text_Critique" int2:value="Rejected"/>
+    </int2:textHash>
+    <int2:textHash int2:hashCode="2tZMxvl10Einjk" int2:id="AkOuKPPT">
+      <int2:state int2:type="AugLoop_Text_Critique" int2:value="Rejected"/>
+    </int2:textHash>
+    <int2:textHash int2:hashCode="aZ6K6SyjHQdTse" int2:id="ogNQ9S4I">
+      <int2:state int2:type="AugLoop_Text_Critique" int2:value="Rejected"/>
+    </int2:textHash>
+    <int2:textHash int2:hashCode="JqzRJ50jt+VIQz" int2:id="gjbevVEn">
+      <int2:state int2:type="AugLoop_Text_Critique" int2:value="Rejected"/>
+    </int2:textHash>
     <int2:textHash int2:hashCode="VW7ezDlQnWwPSt" int2:id="iJFpOSeB">
       <int2:state int2:type="AugLoop_Text_Critique" int2:value="Rejected"/>
     </int2:textHash>

</xml_diff>